<commit_message>
Set keep styles to true by default
</commit_message>
<xml_diff>
--- a/demo/assets/simple-template-3.docx
+++ b/demo/assets/simple-template-3.docx
@@ -1,30 +1,105 @@
 
 <file path=word/document.xml><?xml version="1.0" encoding="utf-8"?>
-<w:document xmlns:wpc="http://schemas.microsoft.com/office/word/2010/wordprocessingCanvas" xmlns:cx="http://schemas.microsoft.com/office/drawing/2014/chartex" xmlns:cx1="http://schemas.microsoft.com/office/drawing/2015/9/8/chartex" xmlns:cx2="http://schemas.microsoft.com/office/drawing/2015/10/21/chartex" xmlns:cx3="http://schemas.microsoft.com/office/drawing/2016/5/9/chartex" xmlns:cx4="http://schemas.microsoft.com/office/drawing/2016/5/10/chartex" xmlns:cx5="http://schemas.microsoft.com/office/drawing/2016/5/11/chartex" xmlns:cx6="http://schemas.microsoft.com/office/drawing/2016/5/12/chartex" xmlns:cx7="http://schemas.microsoft.com/office/drawing/2016/5/13/chartex" xmlns:cx8="http://schemas.microsoft.com/office/drawing/2016/5/14/chartex" xmlns:mc="http://schemas.openxmlformats.org/markup-compatibility/2006" xmlns:aink="http://schemas.microsoft.com/office/drawing/2016/ink" xmlns:am3d="http://schemas.microsoft.com/office/drawing/2017/model3d" xmlns:o="urn:schemas-microsoft-com:office:office" xmlns:oel="http://schemas.microsoft.com/office/2019/extlst" xmlns:r="http://schemas.openxmlformats.org/officeDocument/2006/relationships" xmlns:m="http://schemas.openxmlformats.org/officeDocument/2006/math" xmlns:v="urn:schemas-microsoft-com:vml" xmlns:wp14="http://schemas.microsoft.com/office/word/2010/wordprocessingDrawing" xmlns:wp="http://schemas.openxmlformats.org/drawingml/2006/wordprocessingDrawing" xmlns:w10="urn:schemas-microsoft-com:office:word" xmlns:w="http://schemas.openxmlformats.org/wordprocessingml/2006/main" xmlns:w14="http://schemas.microsoft.com/office/word/2010/wordml" xmlns:w15="http://schemas.microsoft.com/office/word/2012/wordml" xmlns:w16cex="http://schemas.microsoft.com/office/word/2018/wordml/cex" xmlns:w16cid="http://schemas.microsoft.com/office/word/2016/wordml/cid" xmlns:w16="http://schemas.microsoft.com/office/word/2018/wordml" xmlns:w16du="http://schemas.microsoft.com/office/word/2023/wordml/word16du" xmlns:w16sdtdh="http://schemas.microsoft.com/office/word/2020/wordml/sdtdatahash" xmlns:w16se="http://schemas.microsoft.com/office/word/2015/wordml/symex" xmlns:wpg="http://schemas.microsoft.com/office/word/2010/wordprocessingGroup" xmlns:wpi="http://schemas.microsoft.com/office/word/2010/wordprocessingInk" xmlns:wne="http://schemas.microsoft.com/office/word/2006/wordml" xmlns:wps="http://schemas.microsoft.com/office/word/2010/wordprocessingShape" mc:Ignorable="w14 w15 w16se w16cid w16 w16cex w16sdtdh wp14">
+<w:document xmlns:wpc="http://schemas.microsoft.com/office/word/2010/wordprocessingCanvas" xmlns:cx="http://schemas.microsoft.com/office/drawing/2014/chartex" xmlns:cx1="http://schemas.microsoft.com/office/drawing/2015/9/8/chartex" xmlns:cx2="http://schemas.microsoft.com/office/drawing/2015/10/21/chartex" xmlns:cx3="http://schemas.microsoft.com/office/drawing/2016/5/9/chartex" xmlns:cx4="http://schemas.microsoft.com/office/drawing/2016/5/10/chartex" xmlns:cx5="http://schemas.microsoft.com/office/drawing/2016/5/11/chartex" xmlns:cx6="http://schemas.microsoft.com/office/drawing/2016/5/12/chartex" xmlns:cx7="http://schemas.microsoft.com/office/drawing/2016/5/13/chartex" xmlns:cx8="http://schemas.microsoft.com/office/drawing/2016/5/14/chartex" xmlns:mc="http://schemas.openxmlformats.org/markup-compatibility/2006" xmlns:aink="http://schemas.microsoft.com/office/drawing/2016/ink" xmlns:am3d="http://schemas.microsoft.com/office/drawing/2017/model3d" xmlns:o="urn:schemas-microsoft-com:office:office" xmlns:oel="http://schemas.microsoft.com/office/2019/extlst" xmlns:r="http://schemas.openxmlformats.org/officeDocument/2006/relationships" xmlns:m="http://schemas.openxmlformats.org/officeDocument/2006/math" xmlns:v="urn:schemas-microsoft-com:vml" xmlns:wp14="http://schemas.microsoft.com/office/word/2010/wordprocessingDrawing" xmlns:wp="http://schemas.openxmlformats.org/drawingml/2006/wordprocessingDrawing" xmlns:w10="urn:schemas-microsoft-com:office:word" xmlns:w="http://schemas.openxmlformats.org/wordprocessingml/2006/main" xmlns:w14="http://schemas.microsoft.com/office/word/2010/wordml" xmlns:w15="http://schemas.microsoft.com/office/word/2012/wordml" xmlns:w16cex="http://schemas.microsoft.com/office/word/2018/wordml/cex" xmlns:w16cid="http://schemas.microsoft.com/office/word/2016/wordml/cid" xmlns:w16="http://schemas.microsoft.com/office/word/2018/wordml" xmlns:w16sdtdh="http://schemas.microsoft.com/office/word/2020/wordml/sdtdatahash" xmlns:w16se="http://schemas.microsoft.com/office/word/2015/wordml/symex" xmlns:wpg="http://schemas.microsoft.com/office/word/2010/wordprocessingGroup" xmlns:wpi="http://schemas.microsoft.com/office/word/2010/wordprocessingInk" xmlns:wne="http://schemas.microsoft.com/office/word/2006/wordml" xmlns:wps="http://schemas.microsoft.com/office/word/2010/wordprocessingShape" mc:Ignorable="w14 w15 w16se w16cid w16 w16cex w16sdtdh wp14">
   <w:body>
     <w:p>
       <w:pPr>
         <w:pStyle w:val="BodyText"/>
       </w:pPr>
       <w:r>
-        <w:t>{{</w:t>
-      </w:r>
-      <w:proofErr w:type="spellStart"/>
-      <w:r>
-        <w:t>salutation</w:t>
-      </w:r>
-      <w:proofErr w:type="spellEnd"/>
-      <w:r>
-        <w:t>}} {{first-name}}</w:t>
+        <w:t>{{salutation}} {{first-name}}</w:t>
       </w:r>
     </w:p>
     <w:p>
       <w:pPr>
         <w:pStyle w:val="BodyText"/>
       </w:pPr>
+    </w:p>
+    <w:p>
+      <w:pPr>
+        <w:pStyle w:val="BodyText"/>
+      </w:pPr>
+      <w:r>
+        <w:t>{{salutation}} {{first-name}}</w:t>
+      </w:r>
+    </w:p>
+    <w:p>
+      <w:pPr>
+        <w:pStyle w:val="BodyText"/>
+      </w:pPr>
+    </w:p>
+    <w:p>
+      <w:pPr>
+        <w:pStyle w:val="Heading1"/>
+      </w:pPr>
+      <w:r>
+        <w:t>Test</w:t>
+      </w:r>
+    </w:p>
+    <w:p>
+      <w:pPr>
+        <w:pStyle w:val="BodyText"/>
+      </w:pPr>
+    </w:p>
+    <w:p>
+      <w:pPr>
+        <w:pStyle w:val="BodyText"/>
+        <w:rPr>
+          <w:rFonts w:ascii="Times New Roman" w:hAnsi="Times New Roman" w:cs="Times New Roman"/>
+          <w:sz w:val="56"/>
+          <w:szCs w:val="56"/>
+        </w:rPr>
+      </w:pPr>
+      <w:r>
+        <w:rPr>
+          <w:rFonts w:ascii="Times New Roman" w:hAnsi="Times New Roman" w:cs="Times New Roman"/>
+          <w:sz w:val="56"/>
+          <w:szCs w:val="56"/>
+        </w:rPr>
+        <w:t>{{salutation}} {{first-name}}</w:t>
+      </w:r>
+    </w:p>
+    <w:p>
+      <w:pPr>
+        <w:pStyle w:val="BodyText"/>
+      </w:pPr>
+    </w:p>
+    <w:p>
+      <w:pPr>
+        <w:pStyle w:val="BodyText"/>
+        <w:sectPr>
+          <w:pgSz w:w="12240" w:h="15840"/>
+          <w:pgMar w:top="1417" w:right="1417" w:bottom="1134" w:left="1417" w:header="720" w:footer="720" w:gutter="0"/>
+          <w:cols w:space="720"/>
+        </w:sectPr>
+      </w:pPr>
       <w:r>
         <w:br/>
       </w:r>
+    </w:p>
+    <w:p>
+      <w:pPr>
+        <w:pStyle w:val="BodyText"/>
+        <w:rPr>
+          <w:color w:val="C0504D" w:themeColor="accent2"/>
+          <w:sz w:val="48"/>
+          <w:szCs w:val="48"/>
+        </w:rPr>
+      </w:pPr>
+      <w:r>
+        <w:rPr>
+          <w:color w:val="C0504D" w:themeColor="accent2"/>
+          <w:sz w:val="48"/>
+          <w:szCs w:val="48"/>
+        </w:rPr>
+        <w:lastRenderedPageBreak/>
+        <w:t>{{salutation}} {{first-name}}</w:t>
+      </w:r>
+    </w:p>
+    <w:p>
+      <w:pPr>
+        <w:pStyle w:val="BodyText"/>
+      </w:pPr>
     </w:p>
     <w:sectPr>
       <w:pgSz w:w="12240" w:h="15840"/>
@@ -36,7 +111,7 @@
 </file>
 
 <file path=word/endnotes.xml><?xml version="1.0" encoding="utf-8"?>
-<w:endnotes xmlns:wpc="http://schemas.microsoft.com/office/word/2010/wordprocessingCanvas" xmlns:cx="http://schemas.microsoft.com/office/drawing/2014/chartex" xmlns:cx1="http://schemas.microsoft.com/office/drawing/2015/9/8/chartex" xmlns:cx2="http://schemas.microsoft.com/office/drawing/2015/10/21/chartex" xmlns:cx3="http://schemas.microsoft.com/office/drawing/2016/5/9/chartex" xmlns:cx4="http://schemas.microsoft.com/office/drawing/2016/5/10/chartex" xmlns:cx5="http://schemas.microsoft.com/office/drawing/2016/5/11/chartex" xmlns:cx6="http://schemas.microsoft.com/office/drawing/2016/5/12/chartex" xmlns:cx7="http://schemas.microsoft.com/office/drawing/2016/5/13/chartex" xmlns:cx8="http://schemas.microsoft.com/office/drawing/2016/5/14/chartex" xmlns:mc="http://schemas.openxmlformats.org/markup-compatibility/2006" xmlns:aink="http://schemas.microsoft.com/office/drawing/2016/ink" xmlns:am3d="http://schemas.microsoft.com/office/drawing/2017/model3d" xmlns:o="urn:schemas-microsoft-com:office:office" xmlns:oel="http://schemas.microsoft.com/office/2019/extlst" xmlns:r="http://schemas.openxmlformats.org/officeDocument/2006/relationships" xmlns:m="http://schemas.openxmlformats.org/officeDocument/2006/math" xmlns:v="urn:schemas-microsoft-com:vml" xmlns:wp14="http://schemas.microsoft.com/office/word/2010/wordprocessingDrawing" xmlns:wp="http://schemas.openxmlformats.org/drawingml/2006/wordprocessingDrawing" xmlns:w10="urn:schemas-microsoft-com:office:word" xmlns:w="http://schemas.openxmlformats.org/wordprocessingml/2006/main" xmlns:w14="http://schemas.microsoft.com/office/word/2010/wordml" xmlns:w15="http://schemas.microsoft.com/office/word/2012/wordml" xmlns:w16cex="http://schemas.microsoft.com/office/word/2018/wordml/cex" xmlns:w16cid="http://schemas.microsoft.com/office/word/2016/wordml/cid" xmlns:w16="http://schemas.microsoft.com/office/word/2018/wordml" xmlns:w16du="http://schemas.microsoft.com/office/word/2023/wordml/word16du" xmlns:w16sdtdh="http://schemas.microsoft.com/office/word/2020/wordml/sdtdatahash" xmlns:w16se="http://schemas.microsoft.com/office/word/2015/wordml/symex" xmlns:wpg="http://schemas.microsoft.com/office/word/2010/wordprocessingGroup" xmlns:wpi="http://schemas.microsoft.com/office/word/2010/wordprocessingInk" xmlns:wne="http://schemas.microsoft.com/office/word/2006/wordml" xmlns:wps="http://schemas.microsoft.com/office/word/2010/wordprocessingShape" mc:Ignorable="w14 w15 w16se w16cid w16 w16cex w16sdtdh wp14">
+<w:endnotes xmlns:wpc="http://schemas.microsoft.com/office/word/2010/wordprocessingCanvas" xmlns:cx="http://schemas.microsoft.com/office/drawing/2014/chartex" xmlns:cx1="http://schemas.microsoft.com/office/drawing/2015/9/8/chartex" xmlns:cx2="http://schemas.microsoft.com/office/drawing/2015/10/21/chartex" xmlns:cx3="http://schemas.microsoft.com/office/drawing/2016/5/9/chartex" xmlns:cx4="http://schemas.microsoft.com/office/drawing/2016/5/10/chartex" xmlns:cx5="http://schemas.microsoft.com/office/drawing/2016/5/11/chartex" xmlns:cx6="http://schemas.microsoft.com/office/drawing/2016/5/12/chartex" xmlns:cx7="http://schemas.microsoft.com/office/drawing/2016/5/13/chartex" xmlns:cx8="http://schemas.microsoft.com/office/drawing/2016/5/14/chartex" xmlns:mc="http://schemas.openxmlformats.org/markup-compatibility/2006" xmlns:aink="http://schemas.microsoft.com/office/drawing/2016/ink" xmlns:am3d="http://schemas.microsoft.com/office/drawing/2017/model3d" xmlns:o="urn:schemas-microsoft-com:office:office" xmlns:oel="http://schemas.microsoft.com/office/2019/extlst" xmlns:r="http://schemas.openxmlformats.org/officeDocument/2006/relationships" xmlns:m="http://schemas.openxmlformats.org/officeDocument/2006/math" xmlns:v="urn:schemas-microsoft-com:vml" xmlns:wp14="http://schemas.microsoft.com/office/word/2010/wordprocessingDrawing" xmlns:wp="http://schemas.openxmlformats.org/drawingml/2006/wordprocessingDrawing" xmlns:w10="urn:schemas-microsoft-com:office:word" xmlns:w="http://schemas.openxmlformats.org/wordprocessingml/2006/main" xmlns:w14="http://schemas.microsoft.com/office/word/2010/wordml" xmlns:w15="http://schemas.microsoft.com/office/word/2012/wordml" xmlns:w16cex="http://schemas.microsoft.com/office/word/2018/wordml/cex" xmlns:w16cid="http://schemas.microsoft.com/office/word/2016/wordml/cid" xmlns:w16="http://schemas.microsoft.com/office/word/2018/wordml" xmlns:w16sdtdh="http://schemas.microsoft.com/office/word/2020/wordml/sdtdatahash" xmlns:w16se="http://schemas.microsoft.com/office/word/2015/wordml/symex" xmlns:wpg="http://schemas.microsoft.com/office/word/2010/wordprocessingGroup" xmlns:wpi="http://schemas.microsoft.com/office/word/2010/wordprocessingInk" xmlns:wne="http://schemas.microsoft.com/office/word/2006/wordml" xmlns:wps="http://schemas.microsoft.com/office/word/2010/wordprocessingShape" mc:Ignorable="w14 w15 w16se w16cid w16 w16cex w16sdtdh wp14">
   <w:endnote w:type="separator" w:id="-1">
     <w:p>
       <w:pPr>
@@ -61,7 +136,7 @@
 </file>
 
 <file path=word/footnotes.xml><?xml version="1.0" encoding="utf-8"?>
-<w:footnotes xmlns:wpc="http://schemas.microsoft.com/office/word/2010/wordprocessingCanvas" xmlns:cx="http://schemas.microsoft.com/office/drawing/2014/chartex" xmlns:cx1="http://schemas.microsoft.com/office/drawing/2015/9/8/chartex" xmlns:cx2="http://schemas.microsoft.com/office/drawing/2015/10/21/chartex" xmlns:cx3="http://schemas.microsoft.com/office/drawing/2016/5/9/chartex" xmlns:cx4="http://schemas.microsoft.com/office/drawing/2016/5/10/chartex" xmlns:cx5="http://schemas.microsoft.com/office/drawing/2016/5/11/chartex" xmlns:cx6="http://schemas.microsoft.com/office/drawing/2016/5/12/chartex" xmlns:cx7="http://schemas.microsoft.com/office/drawing/2016/5/13/chartex" xmlns:cx8="http://schemas.microsoft.com/office/drawing/2016/5/14/chartex" xmlns:mc="http://schemas.openxmlformats.org/markup-compatibility/2006" xmlns:aink="http://schemas.microsoft.com/office/drawing/2016/ink" xmlns:am3d="http://schemas.microsoft.com/office/drawing/2017/model3d" xmlns:o="urn:schemas-microsoft-com:office:office" xmlns:oel="http://schemas.microsoft.com/office/2019/extlst" xmlns:r="http://schemas.openxmlformats.org/officeDocument/2006/relationships" xmlns:m="http://schemas.openxmlformats.org/officeDocument/2006/math" xmlns:v="urn:schemas-microsoft-com:vml" xmlns:wp14="http://schemas.microsoft.com/office/word/2010/wordprocessingDrawing" xmlns:wp="http://schemas.openxmlformats.org/drawingml/2006/wordprocessingDrawing" xmlns:w10="urn:schemas-microsoft-com:office:word" xmlns:w="http://schemas.openxmlformats.org/wordprocessingml/2006/main" xmlns:w14="http://schemas.microsoft.com/office/word/2010/wordml" xmlns:w15="http://schemas.microsoft.com/office/word/2012/wordml" xmlns:w16cex="http://schemas.microsoft.com/office/word/2018/wordml/cex" xmlns:w16cid="http://schemas.microsoft.com/office/word/2016/wordml/cid" xmlns:w16="http://schemas.microsoft.com/office/word/2018/wordml" xmlns:w16du="http://schemas.microsoft.com/office/word/2023/wordml/word16du" xmlns:w16sdtdh="http://schemas.microsoft.com/office/word/2020/wordml/sdtdatahash" xmlns:w16se="http://schemas.microsoft.com/office/word/2015/wordml/symex" xmlns:wpg="http://schemas.microsoft.com/office/word/2010/wordprocessingGroup" xmlns:wpi="http://schemas.microsoft.com/office/word/2010/wordprocessingInk" xmlns:wne="http://schemas.microsoft.com/office/word/2006/wordml" xmlns:wps="http://schemas.microsoft.com/office/word/2010/wordprocessingShape" mc:Ignorable="w14 w15 w16se w16cid w16 w16cex w16sdtdh wp14">
+<w:footnotes xmlns:wpc="http://schemas.microsoft.com/office/word/2010/wordprocessingCanvas" xmlns:cx="http://schemas.microsoft.com/office/drawing/2014/chartex" xmlns:cx1="http://schemas.microsoft.com/office/drawing/2015/9/8/chartex" xmlns:cx2="http://schemas.microsoft.com/office/drawing/2015/10/21/chartex" xmlns:cx3="http://schemas.microsoft.com/office/drawing/2016/5/9/chartex" xmlns:cx4="http://schemas.microsoft.com/office/drawing/2016/5/10/chartex" xmlns:cx5="http://schemas.microsoft.com/office/drawing/2016/5/11/chartex" xmlns:cx6="http://schemas.microsoft.com/office/drawing/2016/5/12/chartex" xmlns:cx7="http://schemas.microsoft.com/office/drawing/2016/5/13/chartex" xmlns:cx8="http://schemas.microsoft.com/office/drawing/2016/5/14/chartex" xmlns:mc="http://schemas.openxmlformats.org/markup-compatibility/2006" xmlns:aink="http://schemas.microsoft.com/office/drawing/2016/ink" xmlns:am3d="http://schemas.microsoft.com/office/drawing/2017/model3d" xmlns:o="urn:schemas-microsoft-com:office:office" xmlns:oel="http://schemas.microsoft.com/office/2019/extlst" xmlns:r="http://schemas.openxmlformats.org/officeDocument/2006/relationships" xmlns:m="http://schemas.openxmlformats.org/officeDocument/2006/math" xmlns:v="urn:schemas-microsoft-com:vml" xmlns:wp14="http://schemas.microsoft.com/office/word/2010/wordprocessingDrawing" xmlns:wp="http://schemas.openxmlformats.org/drawingml/2006/wordprocessingDrawing" xmlns:w10="urn:schemas-microsoft-com:office:word" xmlns:w="http://schemas.openxmlformats.org/wordprocessingml/2006/main" xmlns:w14="http://schemas.microsoft.com/office/word/2010/wordml" xmlns:w15="http://schemas.microsoft.com/office/word/2012/wordml" xmlns:w16cex="http://schemas.microsoft.com/office/word/2018/wordml/cex" xmlns:w16cid="http://schemas.microsoft.com/office/word/2016/wordml/cid" xmlns:w16="http://schemas.microsoft.com/office/word/2018/wordml" xmlns:w16sdtdh="http://schemas.microsoft.com/office/word/2020/wordml/sdtdatahash" xmlns:w16se="http://schemas.microsoft.com/office/word/2015/wordml/symex" xmlns:wpg="http://schemas.microsoft.com/office/word/2010/wordprocessingGroup" xmlns:wpi="http://schemas.microsoft.com/office/word/2010/wordprocessingInk" xmlns:wne="http://schemas.microsoft.com/office/word/2006/wordml" xmlns:wps="http://schemas.microsoft.com/office/word/2010/wordprocessingShape" mc:Ignorable="w14 w15 w16se w16cid w16 w16cex w16sdtdh wp14">
   <w:footnote w:type="separator" w:id="-1">
     <w:p>
       <w:r>
@@ -80,7 +155,7 @@
 </file>
 
 <file path=word/numbering.xml><?xml version="1.0" encoding="utf-8"?>
-<w:numbering xmlns:wpc="http://schemas.microsoft.com/office/word/2010/wordprocessingCanvas" xmlns:cx="http://schemas.microsoft.com/office/drawing/2014/chartex" xmlns:cx1="http://schemas.microsoft.com/office/drawing/2015/9/8/chartex" xmlns:cx2="http://schemas.microsoft.com/office/drawing/2015/10/21/chartex" xmlns:cx3="http://schemas.microsoft.com/office/drawing/2016/5/9/chartex" xmlns:cx4="http://schemas.microsoft.com/office/drawing/2016/5/10/chartex" xmlns:cx5="http://schemas.microsoft.com/office/drawing/2016/5/11/chartex" xmlns:cx6="http://schemas.microsoft.com/office/drawing/2016/5/12/chartex" xmlns:cx7="http://schemas.microsoft.com/office/drawing/2016/5/13/chartex" xmlns:cx8="http://schemas.microsoft.com/office/drawing/2016/5/14/chartex" xmlns:mc="http://schemas.openxmlformats.org/markup-compatibility/2006" xmlns:aink="http://schemas.microsoft.com/office/drawing/2016/ink" xmlns:am3d="http://schemas.microsoft.com/office/drawing/2017/model3d" xmlns:o="urn:schemas-microsoft-com:office:office" xmlns:oel="http://schemas.microsoft.com/office/2019/extlst" xmlns:r="http://schemas.openxmlformats.org/officeDocument/2006/relationships" xmlns:m="http://schemas.openxmlformats.org/officeDocument/2006/math" xmlns:v="urn:schemas-microsoft-com:vml" xmlns:wp14="http://schemas.microsoft.com/office/word/2010/wordprocessingDrawing" xmlns:wp="http://schemas.openxmlformats.org/drawingml/2006/wordprocessingDrawing" xmlns:w10="urn:schemas-microsoft-com:office:word" xmlns:w="http://schemas.openxmlformats.org/wordprocessingml/2006/main" xmlns:w14="http://schemas.microsoft.com/office/word/2010/wordml" xmlns:w15="http://schemas.microsoft.com/office/word/2012/wordml" xmlns:w16cex="http://schemas.microsoft.com/office/word/2018/wordml/cex" xmlns:w16cid="http://schemas.microsoft.com/office/word/2016/wordml/cid" xmlns:w16="http://schemas.microsoft.com/office/word/2018/wordml" xmlns:w16du="http://schemas.microsoft.com/office/word/2023/wordml/word16du" xmlns:w16sdtdh="http://schemas.microsoft.com/office/word/2020/wordml/sdtdatahash" xmlns:w16se="http://schemas.microsoft.com/office/word/2015/wordml/symex" xmlns:wpg="http://schemas.microsoft.com/office/word/2010/wordprocessingGroup" xmlns:wpi="http://schemas.microsoft.com/office/word/2010/wordprocessingInk" xmlns:wne="http://schemas.microsoft.com/office/word/2006/wordml" xmlns:wps="http://schemas.microsoft.com/office/word/2010/wordprocessingShape" mc:Ignorable="w14 w15 w16se w16cid w16 w16cex w16sdtdh wp14">
+<w:numbering xmlns:wpc="http://schemas.microsoft.com/office/word/2010/wordprocessingCanvas" xmlns:cx="http://schemas.microsoft.com/office/drawing/2014/chartex" xmlns:cx1="http://schemas.microsoft.com/office/drawing/2015/9/8/chartex" xmlns:cx2="http://schemas.microsoft.com/office/drawing/2015/10/21/chartex" xmlns:cx3="http://schemas.microsoft.com/office/drawing/2016/5/9/chartex" xmlns:cx4="http://schemas.microsoft.com/office/drawing/2016/5/10/chartex" xmlns:cx5="http://schemas.microsoft.com/office/drawing/2016/5/11/chartex" xmlns:cx6="http://schemas.microsoft.com/office/drawing/2016/5/12/chartex" xmlns:cx7="http://schemas.microsoft.com/office/drawing/2016/5/13/chartex" xmlns:cx8="http://schemas.microsoft.com/office/drawing/2016/5/14/chartex" xmlns:mc="http://schemas.openxmlformats.org/markup-compatibility/2006" xmlns:aink="http://schemas.microsoft.com/office/drawing/2016/ink" xmlns:am3d="http://schemas.microsoft.com/office/drawing/2017/model3d" xmlns:o="urn:schemas-microsoft-com:office:office" xmlns:oel="http://schemas.microsoft.com/office/2019/extlst" xmlns:r="http://schemas.openxmlformats.org/officeDocument/2006/relationships" xmlns:m="http://schemas.openxmlformats.org/officeDocument/2006/math" xmlns:v="urn:schemas-microsoft-com:vml" xmlns:wp14="http://schemas.microsoft.com/office/word/2010/wordprocessingDrawing" xmlns:wp="http://schemas.openxmlformats.org/drawingml/2006/wordprocessingDrawing" xmlns:w10="urn:schemas-microsoft-com:office:word" xmlns:w="http://schemas.openxmlformats.org/wordprocessingml/2006/main" xmlns:w14="http://schemas.microsoft.com/office/word/2010/wordml" xmlns:w15="http://schemas.microsoft.com/office/word/2012/wordml" xmlns:w16cex="http://schemas.microsoft.com/office/word/2018/wordml/cex" xmlns:w16cid="http://schemas.microsoft.com/office/word/2016/wordml/cid" xmlns:w16="http://schemas.microsoft.com/office/word/2018/wordml" xmlns:w16sdtdh="http://schemas.microsoft.com/office/word/2020/wordml/sdtdatahash" xmlns:w16se="http://schemas.microsoft.com/office/word/2015/wordml/symex" xmlns:wpg="http://schemas.microsoft.com/office/word/2010/wordprocessingGroup" xmlns:wpi="http://schemas.microsoft.com/office/word/2010/wordprocessingInk" xmlns:wne="http://schemas.microsoft.com/office/word/2006/wordml" xmlns:wps="http://schemas.microsoft.com/office/word/2010/wordprocessingShape" mc:Ignorable="w14 w15 w16se w16cid w16 w16cex w16sdtdh wp14">
   <w:abstractNum w:abstractNumId="0" w15:restartNumberingAfterBreak="0">
     <w:nsid w:val="170CD2DE"/>
     <w:multiLevelType w:val="multilevel"/>

</xml_diff>

<commit_message>
#2267 Multiple patches of same key
</commit_message>
<xml_diff>
--- a/demo/assets/simple-template-3.docx
+++ b/demo/assets/simple-template-3.docx
@@ -100,6 +100,26 @@
       <w:pPr>
         <w:pStyle w:val="BodyText"/>
       </w:pPr>
+    </w:p>
+    <w:p>
+      <w:pPr>
+        <w:pStyle w:val="BodyText"/>
+      </w:pPr>
+      <w:r>
+        <w:t>The person {{salut</w:t>
+      </w:r>
+      <w:r>
+        <w:t>at</w:t>
+      </w:r>
+      <w:r>
+        <w:t>ion}} is a {{salut</w:t>
+      </w:r>
+      <w:r>
+        <w:t>at</w:t>
+      </w:r>
+      <w:r>
+        <w:t>ion}}</w:t>
+      </w:r>
     </w:p>
     <w:sectPr>
       <w:pgSz w:w="12240" w:h="15840"/>

</xml_diff>

<commit_message>
Feature/multiple patch document exports (#2497)
* Turn patch document into options object

Add outputType to options

* Set keep styles to true by default

* Simplify method

* Rename variable

* #2267 Multiple patches of same key

* Remove path which won't be visited
</commit_message>
<xml_diff>
--- a/demo/assets/simple-template-3.docx
+++ b/demo/assets/simple-template-3.docx
@@ -1,29 +1,124 @@
 
 <file path=word/document.xml><?xml version="1.0" encoding="utf-8"?>
-<w:document xmlns:wpc="http://schemas.microsoft.com/office/word/2010/wordprocessingCanvas" xmlns:cx="http://schemas.microsoft.com/office/drawing/2014/chartex" xmlns:cx1="http://schemas.microsoft.com/office/drawing/2015/9/8/chartex" xmlns:cx2="http://schemas.microsoft.com/office/drawing/2015/10/21/chartex" xmlns:cx3="http://schemas.microsoft.com/office/drawing/2016/5/9/chartex" xmlns:cx4="http://schemas.microsoft.com/office/drawing/2016/5/10/chartex" xmlns:cx5="http://schemas.microsoft.com/office/drawing/2016/5/11/chartex" xmlns:cx6="http://schemas.microsoft.com/office/drawing/2016/5/12/chartex" xmlns:cx7="http://schemas.microsoft.com/office/drawing/2016/5/13/chartex" xmlns:cx8="http://schemas.microsoft.com/office/drawing/2016/5/14/chartex" xmlns:mc="http://schemas.openxmlformats.org/markup-compatibility/2006" xmlns:aink="http://schemas.microsoft.com/office/drawing/2016/ink" xmlns:am3d="http://schemas.microsoft.com/office/drawing/2017/model3d" xmlns:o="urn:schemas-microsoft-com:office:office" xmlns:oel="http://schemas.microsoft.com/office/2019/extlst" xmlns:r="http://schemas.openxmlformats.org/officeDocument/2006/relationships" xmlns:m="http://schemas.openxmlformats.org/officeDocument/2006/math" xmlns:v="urn:schemas-microsoft-com:vml" xmlns:wp14="http://schemas.microsoft.com/office/word/2010/wordprocessingDrawing" xmlns:wp="http://schemas.openxmlformats.org/drawingml/2006/wordprocessingDrawing" xmlns:w10="urn:schemas-microsoft-com:office:word" xmlns:w="http://schemas.openxmlformats.org/wordprocessingml/2006/main" xmlns:w14="http://schemas.microsoft.com/office/word/2010/wordml" xmlns:w15="http://schemas.microsoft.com/office/word/2012/wordml" xmlns:w16cex="http://schemas.microsoft.com/office/word/2018/wordml/cex" xmlns:w16cid="http://schemas.microsoft.com/office/word/2016/wordml/cid" xmlns:w16="http://schemas.microsoft.com/office/word/2018/wordml" xmlns:w16du="http://schemas.microsoft.com/office/word/2023/wordml/word16du" xmlns:w16sdtdh="http://schemas.microsoft.com/office/word/2020/wordml/sdtdatahash" xmlns:w16se="http://schemas.microsoft.com/office/word/2015/wordml/symex" xmlns:wpg="http://schemas.microsoft.com/office/word/2010/wordprocessingGroup" xmlns:wpi="http://schemas.microsoft.com/office/word/2010/wordprocessingInk" xmlns:wne="http://schemas.microsoft.com/office/word/2006/wordml" xmlns:wps="http://schemas.microsoft.com/office/word/2010/wordprocessingShape" mc:Ignorable="w14 w15 w16se w16cid w16 w16cex w16sdtdh wp14">
+<w:document xmlns:wpc="http://schemas.microsoft.com/office/word/2010/wordprocessingCanvas" xmlns:cx="http://schemas.microsoft.com/office/drawing/2014/chartex" xmlns:cx1="http://schemas.microsoft.com/office/drawing/2015/9/8/chartex" xmlns:cx2="http://schemas.microsoft.com/office/drawing/2015/10/21/chartex" xmlns:cx3="http://schemas.microsoft.com/office/drawing/2016/5/9/chartex" xmlns:cx4="http://schemas.microsoft.com/office/drawing/2016/5/10/chartex" xmlns:cx5="http://schemas.microsoft.com/office/drawing/2016/5/11/chartex" xmlns:cx6="http://schemas.microsoft.com/office/drawing/2016/5/12/chartex" xmlns:cx7="http://schemas.microsoft.com/office/drawing/2016/5/13/chartex" xmlns:cx8="http://schemas.microsoft.com/office/drawing/2016/5/14/chartex" xmlns:mc="http://schemas.openxmlformats.org/markup-compatibility/2006" xmlns:aink="http://schemas.microsoft.com/office/drawing/2016/ink" xmlns:am3d="http://schemas.microsoft.com/office/drawing/2017/model3d" xmlns:o="urn:schemas-microsoft-com:office:office" xmlns:oel="http://schemas.microsoft.com/office/2019/extlst" xmlns:r="http://schemas.openxmlformats.org/officeDocument/2006/relationships" xmlns:m="http://schemas.openxmlformats.org/officeDocument/2006/math" xmlns:v="urn:schemas-microsoft-com:vml" xmlns:wp14="http://schemas.microsoft.com/office/word/2010/wordprocessingDrawing" xmlns:wp="http://schemas.openxmlformats.org/drawingml/2006/wordprocessingDrawing" xmlns:w10="urn:schemas-microsoft-com:office:word" xmlns:w="http://schemas.openxmlformats.org/wordprocessingml/2006/main" xmlns:w14="http://schemas.microsoft.com/office/word/2010/wordml" xmlns:w15="http://schemas.microsoft.com/office/word/2012/wordml" xmlns:w16cex="http://schemas.microsoft.com/office/word/2018/wordml/cex" xmlns:w16cid="http://schemas.microsoft.com/office/word/2016/wordml/cid" xmlns:w16="http://schemas.microsoft.com/office/word/2018/wordml" xmlns:w16sdtdh="http://schemas.microsoft.com/office/word/2020/wordml/sdtdatahash" xmlns:w16se="http://schemas.microsoft.com/office/word/2015/wordml/symex" xmlns:wpg="http://schemas.microsoft.com/office/word/2010/wordprocessingGroup" xmlns:wpi="http://schemas.microsoft.com/office/word/2010/wordprocessingInk" xmlns:wne="http://schemas.microsoft.com/office/word/2006/wordml" xmlns:wps="http://schemas.microsoft.com/office/word/2010/wordprocessingShape" mc:Ignorable="w14 w15 w16se w16cid w16 w16cex w16sdtdh wp14">
   <w:body>
     <w:p>
       <w:pPr>
         <w:pStyle w:val="BodyText"/>
       </w:pPr>
       <w:r>
-        <w:t>{{</w:t>
-      </w:r>
-      <w:proofErr w:type="spellStart"/>
-      <w:r>
-        <w:t>salutation</w:t>
-      </w:r>
-      <w:proofErr w:type="spellEnd"/>
-      <w:r>
-        <w:t>}} {{first-name}}</w:t>
+        <w:t>{{salutation}} {{first-name}}</w:t>
       </w:r>
     </w:p>
     <w:p>
       <w:pPr>
         <w:pStyle w:val="BodyText"/>
       </w:pPr>
+    </w:p>
+    <w:p>
+      <w:pPr>
+        <w:pStyle w:val="BodyText"/>
+      </w:pPr>
+      <w:r>
+        <w:t>{{salutation}} {{first-name}}</w:t>
+      </w:r>
+    </w:p>
+    <w:p>
+      <w:pPr>
+        <w:pStyle w:val="BodyText"/>
+      </w:pPr>
+    </w:p>
+    <w:p>
+      <w:pPr>
+        <w:pStyle w:val="Heading1"/>
+      </w:pPr>
+      <w:r>
+        <w:t>Test</w:t>
+      </w:r>
+    </w:p>
+    <w:p>
+      <w:pPr>
+        <w:pStyle w:val="BodyText"/>
+      </w:pPr>
+    </w:p>
+    <w:p>
+      <w:pPr>
+        <w:pStyle w:val="BodyText"/>
+        <w:rPr>
+          <w:rFonts w:ascii="Times New Roman" w:hAnsi="Times New Roman" w:cs="Times New Roman"/>
+          <w:sz w:val="56"/>
+          <w:szCs w:val="56"/>
+        </w:rPr>
+      </w:pPr>
+      <w:r>
+        <w:rPr>
+          <w:rFonts w:ascii="Times New Roman" w:hAnsi="Times New Roman" w:cs="Times New Roman"/>
+          <w:sz w:val="56"/>
+          <w:szCs w:val="56"/>
+        </w:rPr>
+        <w:t>{{salutation}} {{first-name}}</w:t>
+      </w:r>
+    </w:p>
+    <w:p>
+      <w:pPr>
+        <w:pStyle w:val="BodyText"/>
+      </w:pPr>
+    </w:p>
+    <w:p>
+      <w:pPr>
+        <w:pStyle w:val="BodyText"/>
+        <w:sectPr>
+          <w:pgSz w:w="12240" w:h="15840"/>
+          <w:pgMar w:top="1417" w:right="1417" w:bottom="1134" w:left="1417" w:header="720" w:footer="720" w:gutter="0"/>
+          <w:cols w:space="720"/>
+        </w:sectPr>
+      </w:pPr>
       <w:r>
         <w:br/>
+      </w:r>
+    </w:p>
+    <w:p>
+      <w:pPr>
+        <w:pStyle w:val="BodyText"/>
+        <w:rPr>
+          <w:color w:val="C0504D" w:themeColor="accent2"/>
+          <w:sz w:val="48"/>
+          <w:szCs w:val="48"/>
+        </w:rPr>
+      </w:pPr>
+      <w:r>
+        <w:rPr>
+          <w:color w:val="C0504D" w:themeColor="accent2"/>
+          <w:sz w:val="48"/>
+          <w:szCs w:val="48"/>
+        </w:rPr>
+        <w:lastRenderedPageBreak/>
+        <w:t>{{salutation}} {{first-name}}</w:t>
+      </w:r>
+    </w:p>
+    <w:p>
+      <w:pPr>
+        <w:pStyle w:val="BodyText"/>
+      </w:pPr>
+    </w:p>
+    <w:p>
+      <w:pPr>
+        <w:pStyle w:val="BodyText"/>
+      </w:pPr>
+      <w:r>
+        <w:t>The person {{salut</w:t>
+      </w:r>
+      <w:r>
+        <w:t>at</w:t>
+      </w:r>
+      <w:r>
+        <w:t>ion}} is a {{salut</w:t>
+      </w:r>
+      <w:r>
+        <w:t>at</w:t>
+      </w:r>
+      <w:r>
+        <w:t>ion}}</w:t>
       </w:r>
     </w:p>
     <w:sectPr>
@@ -36,7 +131,7 @@
 </file>
 
 <file path=word/endnotes.xml><?xml version="1.0" encoding="utf-8"?>
-<w:endnotes xmlns:wpc="http://schemas.microsoft.com/office/word/2010/wordprocessingCanvas" xmlns:cx="http://schemas.microsoft.com/office/drawing/2014/chartex" xmlns:cx1="http://schemas.microsoft.com/office/drawing/2015/9/8/chartex" xmlns:cx2="http://schemas.microsoft.com/office/drawing/2015/10/21/chartex" xmlns:cx3="http://schemas.microsoft.com/office/drawing/2016/5/9/chartex" xmlns:cx4="http://schemas.microsoft.com/office/drawing/2016/5/10/chartex" xmlns:cx5="http://schemas.microsoft.com/office/drawing/2016/5/11/chartex" xmlns:cx6="http://schemas.microsoft.com/office/drawing/2016/5/12/chartex" xmlns:cx7="http://schemas.microsoft.com/office/drawing/2016/5/13/chartex" xmlns:cx8="http://schemas.microsoft.com/office/drawing/2016/5/14/chartex" xmlns:mc="http://schemas.openxmlformats.org/markup-compatibility/2006" xmlns:aink="http://schemas.microsoft.com/office/drawing/2016/ink" xmlns:am3d="http://schemas.microsoft.com/office/drawing/2017/model3d" xmlns:o="urn:schemas-microsoft-com:office:office" xmlns:oel="http://schemas.microsoft.com/office/2019/extlst" xmlns:r="http://schemas.openxmlformats.org/officeDocument/2006/relationships" xmlns:m="http://schemas.openxmlformats.org/officeDocument/2006/math" xmlns:v="urn:schemas-microsoft-com:vml" xmlns:wp14="http://schemas.microsoft.com/office/word/2010/wordprocessingDrawing" xmlns:wp="http://schemas.openxmlformats.org/drawingml/2006/wordprocessingDrawing" xmlns:w10="urn:schemas-microsoft-com:office:word" xmlns:w="http://schemas.openxmlformats.org/wordprocessingml/2006/main" xmlns:w14="http://schemas.microsoft.com/office/word/2010/wordml" xmlns:w15="http://schemas.microsoft.com/office/word/2012/wordml" xmlns:w16cex="http://schemas.microsoft.com/office/word/2018/wordml/cex" xmlns:w16cid="http://schemas.microsoft.com/office/word/2016/wordml/cid" xmlns:w16="http://schemas.microsoft.com/office/word/2018/wordml" xmlns:w16du="http://schemas.microsoft.com/office/word/2023/wordml/word16du" xmlns:w16sdtdh="http://schemas.microsoft.com/office/word/2020/wordml/sdtdatahash" xmlns:w16se="http://schemas.microsoft.com/office/word/2015/wordml/symex" xmlns:wpg="http://schemas.microsoft.com/office/word/2010/wordprocessingGroup" xmlns:wpi="http://schemas.microsoft.com/office/word/2010/wordprocessingInk" xmlns:wne="http://schemas.microsoft.com/office/word/2006/wordml" xmlns:wps="http://schemas.microsoft.com/office/word/2010/wordprocessingShape" mc:Ignorable="w14 w15 w16se w16cid w16 w16cex w16sdtdh wp14">
+<w:endnotes xmlns:wpc="http://schemas.microsoft.com/office/word/2010/wordprocessingCanvas" xmlns:cx="http://schemas.microsoft.com/office/drawing/2014/chartex" xmlns:cx1="http://schemas.microsoft.com/office/drawing/2015/9/8/chartex" xmlns:cx2="http://schemas.microsoft.com/office/drawing/2015/10/21/chartex" xmlns:cx3="http://schemas.microsoft.com/office/drawing/2016/5/9/chartex" xmlns:cx4="http://schemas.microsoft.com/office/drawing/2016/5/10/chartex" xmlns:cx5="http://schemas.microsoft.com/office/drawing/2016/5/11/chartex" xmlns:cx6="http://schemas.microsoft.com/office/drawing/2016/5/12/chartex" xmlns:cx7="http://schemas.microsoft.com/office/drawing/2016/5/13/chartex" xmlns:cx8="http://schemas.microsoft.com/office/drawing/2016/5/14/chartex" xmlns:mc="http://schemas.openxmlformats.org/markup-compatibility/2006" xmlns:aink="http://schemas.microsoft.com/office/drawing/2016/ink" xmlns:am3d="http://schemas.microsoft.com/office/drawing/2017/model3d" xmlns:o="urn:schemas-microsoft-com:office:office" xmlns:oel="http://schemas.microsoft.com/office/2019/extlst" xmlns:r="http://schemas.openxmlformats.org/officeDocument/2006/relationships" xmlns:m="http://schemas.openxmlformats.org/officeDocument/2006/math" xmlns:v="urn:schemas-microsoft-com:vml" xmlns:wp14="http://schemas.microsoft.com/office/word/2010/wordprocessingDrawing" xmlns:wp="http://schemas.openxmlformats.org/drawingml/2006/wordprocessingDrawing" xmlns:w10="urn:schemas-microsoft-com:office:word" xmlns:w="http://schemas.openxmlformats.org/wordprocessingml/2006/main" xmlns:w14="http://schemas.microsoft.com/office/word/2010/wordml" xmlns:w15="http://schemas.microsoft.com/office/word/2012/wordml" xmlns:w16cex="http://schemas.microsoft.com/office/word/2018/wordml/cex" xmlns:w16cid="http://schemas.microsoft.com/office/word/2016/wordml/cid" xmlns:w16="http://schemas.microsoft.com/office/word/2018/wordml" xmlns:w16sdtdh="http://schemas.microsoft.com/office/word/2020/wordml/sdtdatahash" xmlns:w16se="http://schemas.microsoft.com/office/word/2015/wordml/symex" xmlns:wpg="http://schemas.microsoft.com/office/word/2010/wordprocessingGroup" xmlns:wpi="http://schemas.microsoft.com/office/word/2010/wordprocessingInk" xmlns:wne="http://schemas.microsoft.com/office/word/2006/wordml" xmlns:wps="http://schemas.microsoft.com/office/word/2010/wordprocessingShape" mc:Ignorable="w14 w15 w16se w16cid w16 w16cex w16sdtdh wp14">
   <w:endnote w:type="separator" w:id="-1">
     <w:p>
       <w:pPr>
@@ -61,7 +156,7 @@
 </file>
 
 <file path=word/footnotes.xml><?xml version="1.0" encoding="utf-8"?>
-<w:footnotes xmlns:wpc="http://schemas.microsoft.com/office/word/2010/wordprocessingCanvas" xmlns:cx="http://schemas.microsoft.com/office/drawing/2014/chartex" xmlns:cx1="http://schemas.microsoft.com/office/drawing/2015/9/8/chartex" xmlns:cx2="http://schemas.microsoft.com/office/drawing/2015/10/21/chartex" xmlns:cx3="http://schemas.microsoft.com/office/drawing/2016/5/9/chartex" xmlns:cx4="http://schemas.microsoft.com/office/drawing/2016/5/10/chartex" xmlns:cx5="http://schemas.microsoft.com/office/drawing/2016/5/11/chartex" xmlns:cx6="http://schemas.microsoft.com/office/drawing/2016/5/12/chartex" xmlns:cx7="http://schemas.microsoft.com/office/drawing/2016/5/13/chartex" xmlns:cx8="http://schemas.microsoft.com/office/drawing/2016/5/14/chartex" xmlns:mc="http://schemas.openxmlformats.org/markup-compatibility/2006" xmlns:aink="http://schemas.microsoft.com/office/drawing/2016/ink" xmlns:am3d="http://schemas.microsoft.com/office/drawing/2017/model3d" xmlns:o="urn:schemas-microsoft-com:office:office" xmlns:oel="http://schemas.microsoft.com/office/2019/extlst" xmlns:r="http://schemas.openxmlformats.org/officeDocument/2006/relationships" xmlns:m="http://schemas.openxmlformats.org/officeDocument/2006/math" xmlns:v="urn:schemas-microsoft-com:vml" xmlns:wp14="http://schemas.microsoft.com/office/word/2010/wordprocessingDrawing" xmlns:wp="http://schemas.openxmlformats.org/drawingml/2006/wordprocessingDrawing" xmlns:w10="urn:schemas-microsoft-com:office:word" xmlns:w="http://schemas.openxmlformats.org/wordprocessingml/2006/main" xmlns:w14="http://schemas.microsoft.com/office/word/2010/wordml" xmlns:w15="http://schemas.microsoft.com/office/word/2012/wordml" xmlns:w16cex="http://schemas.microsoft.com/office/word/2018/wordml/cex" xmlns:w16cid="http://schemas.microsoft.com/office/word/2016/wordml/cid" xmlns:w16="http://schemas.microsoft.com/office/word/2018/wordml" xmlns:w16du="http://schemas.microsoft.com/office/word/2023/wordml/word16du" xmlns:w16sdtdh="http://schemas.microsoft.com/office/word/2020/wordml/sdtdatahash" xmlns:w16se="http://schemas.microsoft.com/office/word/2015/wordml/symex" xmlns:wpg="http://schemas.microsoft.com/office/word/2010/wordprocessingGroup" xmlns:wpi="http://schemas.microsoft.com/office/word/2010/wordprocessingInk" xmlns:wne="http://schemas.microsoft.com/office/word/2006/wordml" xmlns:wps="http://schemas.microsoft.com/office/word/2010/wordprocessingShape" mc:Ignorable="w14 w15 w16se w16cid w16 w16cex w16sdtdh wp14">
+<w:footnotes xmlns:wpc="http://schemas.microsoft.com/office/word/2010/wordprocessingCanvas" xmlns:cx="http://schemas.microsoft.com/office/drawing/2014/chartex" xmlns:cx1="http://schemas.microsoft.com/office/drawing/2015/9/8/chartex" xmlns:cx2="http://schemas.microsoft.com/office/drawing/2015/10/21/chartex" xmlns:cx3="http://schemas.microsoft.com/office/drawing/2016/5/9/chartex" xmlns:cx4="http://schemas.microsoft.com/office/drawing/2016/5/10/chartex" xmlns:cx5="http://schemas.microsoft.com/office/drawing/2016/5/11/chartex" xmlns:cx6="http://schemas.microsoft.com/office/drawing/2016/5/12/chartex" xmlns:cx7="http://schemas.microsoft.com/office/drawing/2016/5/13/chartex" xmlns:cx8="http://schemas.microsoft.com/office/drawing/2016/5/14/chartex" xmlns:mc="http://schemas.openxmlformats.org/markup-compatibility/2006" xmlns:aink="http://schemas.microsoft.com/office/drawing/2016/ink" xmlns:am3d="http://schemas.microsoft.com/office/drawing/2017/model3d" xmlns:o="urn:schemas-microsoft-com:office:office" xmlns:oel="http://schemas.microsoft.com/office/2019/extlst" xmlns:r="http://schemas.openxmlformats.org/officeDocument/2006/relationships" xmlns:m="http://schemas.openxmlformats.org/officeDocument/2006/math" xmlns:v="urn:schemas-microsoft-com:vml" xmlns:wp14="http://schemas.microsoft.com/office/word/2010/wordprocessingDrawing" xmlns:wp="http://schemas.openxmlformats.org/drawingml/2006/wordprocessingDrawing" xmlns:w10="urn:schemas-microsoft-com:office:word" xmlns:w="http://schemas.openxmlformats.org/wordprocessingml/2006/main" xmlns:w14="http://schemas.microsoft.com/office/word/2010/wordml" xmlns:w15="http://schemas.microsoft.com/office/word/2012/wordml" xmlns:w16cex="http://schemas.microsoft.com/office/word/2018/wordml/cex" xmlns:w16cid="http://schemas.microsoft.com/office/word/2016/wordml/cid" xmlns:w16="http://schemas.microsoft.com/office/word/2018/wordml" xmlns:w16sdtdh="http://schemas.microsoft.com/office/word/2020/wordml/sdtdatahash" xmlns:w16se="http://schemas.microsoft.com/office/word/2015/wordml/symex" xmlns:wpg="http://schemas.microsoft.com/office/word/2010/wordprocessingGroup" xmlns:wpi="http://schemas.microsoft.com/office/word/2010/wordprocessingInk" xmlns:wne="http://schemas.microsoft.com/office/word/2006/wordml" xmlns:wps="http://schemas.microsoft.com/office/word/2010/wordprocessingShape" mc:Ignorable="w14 w15 w16se w16cid w16 w16cex w16sdtdh wp14">
   <w:footnote w:type="separator" w:id="-1">
     <w:p>
       <w:r>
@@ -80,7 +175,7 @@
 </file>
 
 <file path=word/numbering.xml><?xml version="1.0" encoding="utf-8"?>
-<w:numbering xmlns:wpc="http://schemas.microsoft.com/office/word/2010/wordprocessingCanvas" xmlns:cx="http://schemas.microsoft.com/office/drawing/2014/chartex" xmlns:cx1="http://schemas.microsoft.com/office/drawing/2015/9/8/chartex" xmlns:cx2="http://schemas.microsoft.com/office/drawing/2015/10/21/chartex" xmlns:cx3="http://schemas.microsoft.com/office/drawing/2016/5/9/chartex" xmlns:cx4="http://schemas.microsoft.com/office/drawing/2016/5/10/chartex" xmlns:cx5="http://schemas.microsoft.com/office/drawing/2016/5/11/chartex" xmlns:cx6="http://schemas.microsoft.com/office/drawing/2016/5/12/chartex" xmlns:cx7="http://schemas.microsoft.com/office/drawing/2016/5/13/chartex" xmlns:cx8="http://schemas.microsoft.com/office/drawing/2016/5/14/chartex" xmlns:mc="http://schemas.openxmlformats.org/markup-compatibility/2006" xmlns:aink="http://schemas.microsoft.com/office/drawing/2016/ink" xmlns:am3d="http://schemas.microsoft.com/office/drawing/2017/model3d" xmlns:o="urn:schemas-microsoft-com:office:office" xmlns:oel="http://schemas.microsoft.com/office/2019/extlst" xmlns:r="http://schemas.openxmlformats.org/officeDocument/2006/relationships" xmlns:m="http://schemas.openxmlformats.org/officeDocument/2006/math" xmlns:v="urn:schemas-microsoft-com:vml" xmlns:wp14="http://schemas.microsoft.com/office/word/2010/wordprocessingDrawing" xmlns:wp="http://schemas.openxmlformats.org/drawingml/2006/wordprocessingDrawing" xmlns:w10="urn:schemas-microsoft-com:office:word" xmlns:w="http://schemas.openxmlformats.org/wordprocessingml/2006/main" xmlns:w14="http://schemas.microsoft.com/office/word/2010/wordml" xmlns:w15="http://schemas.microsoft.com/office/word/2012/wordml" xmlns:w16cex="http://schemas.microsoft.com/office/word/2018/wordml/cex" xmlns:w16cid="http://schemas.microsoft.com/office/word/2016/wordml/cid" xmlns:w16="http://schemas.microsoft.com/office/word/2018/wordml" xmlns:w16du="http://schemas.microsoft.com/office/word/2023/wordml/word16du" xmlns:w16sdtdh="http://schemas.microsoft.com/office/word/2020/wordml/sdtdatahash" xmlns:w16se="http://schemas.microsoft.com/office/word/2015/wordml/symex" xmlns:wpg="http://schemas.microsoft.com/office/word/2010/wordprocessingGroup" xmlns:wpi="http://schemas.microsoft.com/office/word/2010/wordprocessingInk" xmlns:wne="http://schemas.microsoft.com/office/word/2006/wordml" xmlns:wps="http://schemas.microsoft.com/office/word/2010/wordprocessingShape" mc:Ignorable="w14 w15 w16se w16cid w16 w16cex w16sdtdh wp14">
+<w:numbering xmlns:wpc="http://schemas.microsoft.com/office/word/2010/wordprocessingCanvas" xmlns:cx="http://schemas.microsoft.com/office/drawing/2014/chartex" xmlns:cx1="http://schemas.microsoft.com/office/drawing/2015/9/8/chartex" xmlns:cx2="http://schemas.microsoft.com/office/drawing/2015/10/21/chartex" xmlns:cx3="http://schemas.microsoft.com/office/drawing/2016/5/9/chartex" xmlns:cx4="http://schemas.microsoft.com/office/drawing/2016/5/10/chartex" xmlns:cx5="http://schemas.microsoft.com/office/drawing/2016/5/11/chartex" xmlns:cx6="http://schemas.microsoft.com/office/drawing/2016/5/12/chartex" xmlns:cx7="http://schemas.microsoft.com/office/drawing/2016/5/13/chartex" xmlns:cx8="http://schemas.microsoft.com/office/drawing/2016/5/14/chartex" xmlns:mc="http://schemas.openxmlformats.org/markup-compatibility/2006" xmlns:aink="http://schemas.microsoft.com/office/drawing/2016/ink" xmlns:am3d="http://schemas.microsoft.com/office/drawing/2017/model3d" xmlns:o="urn:schemas-microsoft-com:office:office" xmlns:oel="http://schemas.microsoft.com/office/2019/extlst" xmlns:r="http://schemas.openxmlformats.org/officeDocument/2006/relationships" xmlns:m="http://schemas.openxmlformats.org/officeDocument/2006/math" xmlns:v="urn:schemas-microsoft-com:vml" xmlns:wp14="http://schemas.microsoft.com/office/word/2010/wordprocessingDrawing" xmlns:wp="http://schemas.openxmlformats.org/drawingml/2006/wordprocessingDrawing" xmlns:w10="urn:schemas-microsoft-com:office:word" xmlns:w="http://schemas.openxmlformats.org/wordprocessingml/2006/main" xmlns:w14="http://schemas.microsoft.com/office/word/2010/wordml" xmlns:w15="http://schemas.microsoft.com/office/word/2012/wordml" xmlns:w16cex="http://schemas.microsoft.com/office/word/2018/wordml/cex" xmlns:w16cid="http://schemas.microsoft.com/office/word/2016/wordml/cid" xmlns:w16="http://schemas.microsoft.com/office/word/2018/wordml" xmlns:w16sdtdh="http://schemas.microsoft.com/office/word/2020/wordml/sdtdatahash" xmlns:w16se="http://schemas.microsoft.com/office/word/2015/wordml/symex" xmlns:wpg="http://schemas.microsoft.com/office/word/2010/wordprocessingGroup" xmlns:wpi="http://schemas.microsoft.com/office/word/2010/wordprocessingInk" xmlns:wne="http://schemas.microsoft.com/office/word/2006/wordml" xmlns:wps="http://schemas.microsoft.com/office/word/2010/wordprocessingShape" mc:Ignorable="w14 w15 w16se w16cid w16 w16cex w16sdtdh wp14">
   <w:abstractNum w:abstractNumId="0" w15:restartNumberingAfterBreak="0">
     <w:nsid w:val="170CD2DE"/>
     <w:multiLevelType w:val="multilevel"/>

</xml_diff>